<commit_message>
Completed Base Project and Testing
</commit_message>
<xml_diff>
--- a/Coursework 2/Planning Report - CW2.docx
+++ b/Coursework 2/Planning Report - CW2.docx
@@ -426,10 +426,7 @@
         </w:numPr>
       </w:pPr>
       <w:r>
-        <w:t xml:space="preserve">expected return value : 0 . Successfully </w:t>
-      </w:r>
-      <w:r>
-        <w:t>saves the current state of the environment to an output file</w:t>
+        <w:t>expected return value : 0 . Successfully saves the current state of the environment to an output file</w:t>
       </w:r>
     </w:p>
     <w:p>
@@ -496,10 +493,7 @@
         </w:numPr>
       </w:pPr>
       <w:r>
-        <w:t xml:space="preserve">expected return value : </w:t>
-      </w:r>
-      <w:r>
-        <w:t xml:space="preserve">null. On successful competition program ends. </w:t>
+        <w:t xml:space="preserve">expected return value : null. On successful competition program ends. </w:t>
       </w:r>
     </w:p>
     <w:p>
@@ -511,10 +505,7 @@
         </w:numPr>
       </w:pPr>
       <w:r>
-        <w:t xml:space="preserve">error code : </w:t>
-      </w:r>
-      <w:r>
-        <w:t>N/A</w:t>
+        <w:t>error code : N/A</w:t>
       </w:r>
     </w:p>
     <w:p>
@@ -538,10 +529,7 @@
         </w:numPr>
       </w:pPr>
       <w:r>
-        <w:t xml:space="preserve">Assertion : </w:t>
-      </w:r>
-      <w:r>
-        <w:t>N/A</w:t>
+        <w:t>Assertion : N/A</w:t>
       </w:r>
     </w:p>
     <w:p>
@@ -656,10 +644,7 @@
       </w:r>
       <w:proofErr w:type="spellEnd"/>
       <w:r>
-        <w:t>(***</w:t>
-      </w:r>
-      <w:r>
-        <w:t>)</w:t>
+        <w:t>(***)</w:t>
       </w:r>
     </w:p>
     <w:p>
@@ -671,10 +656,7 @@
         </w:numPr>
       </w:pPr>
       <w:r>
-        <w:t xml:space="preserve">expected return value : 0 . Successfully </w:t>
-      </w:r>
-      <w:r>
-        <w:t>updates the main array with new state of cell.</w:t>
+        <w:t>expected return value : 0 . Successfully updates the main array with new state of cell.</w:t>
       </w:r>
     </w:p>
     <w:p>
@@ -710,10 +692,7 @@
         </w:numPr>
       </w:pPr>
       <w:r>
-        <w:t xml:space="preserve">Assertion </w:t>
-      </w:r>
-      <w:r>
-        <w:t>: the cell is in a valid state and has a valid position.</w:t>
+        <w:t>Assertion : the cell is in a valid state and has a valid position.</w:t>
       </w:r>
     </w:p>
     <w:p>
@@ -737,10 +716,7 @@
         </w:numPr>
       </w:pPr>
       <w:r>
-        <w:t xml:space="preserve">expected return value : </w:t>
-      </w:r>
-      <w:r>
-        <w:t>N/A. Breaks when program successfully ends via user choice</w:t>
+        <w:t>expected return value : N/A. Breaks when program successfully ends via user choice</w:t>
       </w:r>
     </w:p>
     <w:p>
@@ -753,10 +729,7 @@
       </w:pPr>
       <w:r>
         <w:lastRenderedPageBreak/>
-        <w:t xml:space="preserve">error code : </w:t>
-      </w:r>
-      <w:r>
-        <w:t>N/A</w:t>
+        <w:t>error code : N/A</w:t>
       </w:r>
       <w:r>
         <w:t>. Displays error if interface fails and closes application</w:t>
@@ -771,13 +744,7 @@
         </w:numPr>
       </w:pPr>
       <w:r>
-        <w:t>Checked exception :</w:t>
-      </w:r>
-      <w:r>
-        <w:t xml:space="preserve"> User choice is valid </w:t>
-      </w:r>
-      <w:r>
-        <w:t xml:space="preserve"> </w:t>
+        <w:t xml:space="preserve">Checked exception : User choice is valid  </w:t>
       </w:r>
     </w:p>
     <w:p>
@@ -789,13 +756,7 @@
         </w:numPr>
       </w:pPr>
       <w:r>
-        <w:t>Assertion :</w:t>
-      </w:r>
-      <w:r>
-        <w:t xml:space="preserve"> choice is always positive</w:t>
-      </w:r>
-      <w:r>
-        <w:t xml:space="preserve"> </w:t>
+        <w:t xml:space="preserve">Assertion : choice is always positive </w:t>
       </w:r>
     </w:p>
     <w:p>
@@ -815,16 +776,7 @@
       </w:r>
       <w:proofErr w:type="spellEnd"/>
       <w:r>
-        <w:t xml:space="preserve"> </w:t>
-      </w:r>
-      <w:r>
-        <w:t>(</w:t>
-      </w:r>
-      <w:r>
-        <w:t>***</w:t>
-      </w:r>
-      <w:r>
-        <w:t>)</w:t>
+        <w:t xml:space="preserve"> (***)</w:t>
       </w:r>
     </w:p>
     <w:p>
@@ -836,10 +788,7 @@
         </w:numPr>
       </w:pPr>
       <w:r>
-        <w:t xml:space="preserve">expected return value : 0 . Successfully </w:t>
-      </w:r>
-      <w:r>
-        <w:t>displays the evolving generation of cells till user decides to halt the program.</w:t>
+        <w:t>expected return value : 0 . Successfully displays the evolving generation of cells till user decides to halt the program.</w:t>
       </w:r>
     </w:p>
     <w:p>
@@ -851,10 +800,7 @@
         </w:numPr>
       </w:pPr>
       <w:r>
-        <w:t>error code : -1</w:t>
-      </w:r>
-      <w:r>
-        <w:t>. Displays error if the cell states cannot be displayed.</w:t>
+        <w:t>error code : -1. Displays error if the cell states cannot be displayed.</w:t>
       </w:r>
     </w:p>
     <w:p>
@@ -866,10 +812,7 @@
         </w:numPr>
       </w:pPr>
       <w:r>
-        <w:t xml:space="preserve">Checked exception : </w:t>
-      </w:r>
-      <w:r>
-        <w:t>Presence of required SDL or similar package definitions and variables required to display the cell states.</w:t>
+        <w:t>Checked exception : Presence of required SDL or similar package definitions and variables required to display the cell states.</w:t>
       </w:r>
     </w:p>
     <w:p>
@@ -881,13 +824,302 @@
         </w:numPr>
       </w:pPr>
       <w:r>
+        <w:t>Assertion : N/A</w:t>
+      </w:r>
+    </w:p>
+    <w:p>
+      <w:pPr>
+        <w:pStyle w:val="ListParagraph"/>
+        <w:numPr>
+          <w:ilvl w:val="0"/>
+          <w:numId w:val="18"/>
+        </w:numPr>
+      </w:pPr>
+      <w:r>
+        <w:t xml:space="preserve">int </w:t>
+      </w:r>
+      <w:proofErr w:type="spellStart"/>
+      <w:r>
+        <w:t>check_vertical</w:t>
+      </w:r>
+      <w:proofErr w:type="spellEnd"/>
+      <w:r>
+        <w:t xml:space="preserve"> (</w:t>
+      </w:r>
+      <w:r>
+        <w:t>int row, int col</w:t>
+      </w:r>
+      <w:r>
+        <w:t>)</w:t>
+      </w:r>
+    </w:p>
+    <w:p>
+      <w:pPr>
+        <w:pStyle w:val="ListParagraph"/>
+        <w:numPr>
+          <w:ilvl w:val="1"/>
+          <w:numId w:val="18"/>
+        </w:numPr>
+      </w:pPr>
+      <w:r>
+        <w:t xml:space="preserve">expected return value : </w:t>
+      </w:r>
+      <w:r>
+        <w:t>Count( 1- 2 )</w:t>
+      </w:r>
+      <w:r>
+        <w:t xml:space="preserve"> . Successfully </w:t>
+      </w:r>
+      <w:r>
+        <w:t>counts presence of neighbor 1 step to the top and bottom of current cell</w:t>
+      </w:r>
+    </w:p>
+    <w:p>
+      <w:pPr>
+        <w:pStyle w:val="ListParagraph"/>
+        <w:numPr>
+          <w:ilvl w:val="1"/>
+          <w:numId w:val="18"/>
+        </w:numPr>
+      </w:pPr>
+      <w:r>
+        <w:t xml:space="preserve">Checked exception : </w:t>
+      </w:r>
+      <w:r>
+        <w:t>If no neighbors are present, return 0</w:t>
+      </w:r>
+    </w:p>
+    <w:p>
+      <w:pPr>
+        <w:pStyle w:val="ListParagraph"/>
+        <w:numPr>
+          <w:ilvl w:val="1"/>
+          <w:numId w:val="18"/>
+        </w:numPr>
+      </w:pPr>
+      <w:r>
+        <w:t>Assertion : Count is positive</w:t>
+      </w:r>
+    </w:p>
+    <w:p>
+      <w:pPr>
+        <w:pStyle w:val="ListParagraph"/>
+        <w:numPr>
+          <w:ilvl w:val="0"/>
+          <w:numId w:val="18"/>
+        </w:numPr>
+      </w:pPr>
+      <w:r>
+        <w:t xml:space="preserve">int </w:t>
+      </w:r>
+      <w:proofErr w:type="spellStart"/>
+      <w:r>
+        <w:t>check_horizontal</w:t>
+      </w:r>
+      <w:proofErr w:type="spellEnd"/>
+      <w:r>
+        <w:t xml:space="preserve"> (int row, int col)</w:t>
+      </w:r>
+    </w:p>
+    <w:p>
+      <w:pPr>
+        <w:pStyle w:val="ListParagraph"/>
+        <w:numPr>
+          <w:ilvl w:val="1"/>
+          <w:numId w:val="18"/>
+        </w:numPr>
+      </w:pPr>
+      <w:r>
+        <w:t xml:space="preserve">expected return value : Count( 1- 2 ) . Successfully counts presence of </w:t>
+      </w:r>
+      <w:r>
+        <w:t>neighbor</w:t>
+      </w:r>
+      <w:r>
+        <w:t xml:space="preserve"> 1 step to the left and right of current cell</w:t>
+      </w:r>
+    </w:p>
+    <w:p>
+      <w:pPr>
+        <w:pStyle w:val="ListParagraph"/>
+        <w:numPr>
+          <w:ilvl w:val="1"/>
+          <w:numId w:val="18"/>
+        </w:numPr>
+      </w:pPr>
+      <w:r>
+        <w:t>Checked exception : If no neighbors are present, return 0</w:t>
+      </w:r>
+    </w:p>
+    <w:p>
+      <w:pPr>
+        <w:pStyle w:val="ListParagraph"/>
+        <w:numPr>
+          <w:ilvl w:val="1"/>
+          <w:numId w:val="18"/>
+        </w:numPr>
+      </w:pPr>
+      <w:r>
+        <w:t>Assertion : Count is positive</w:t>
+      </w:r>
+    </w:p>
+    <w:p>
+      <w:pPr>
+        <w:pStyle w:val="ListParagraph"/>
+        <w:numPr>
+          <w:ilvl w:val="0"/>
+          <w:numId w:val="18"/>
+        </w:numPr>
+      </w:pPr>
+      <w:r>
+        <w:t xml:space="preserve">int </w:t>
+      </w:r>
+      <w:proofErr w:type="spellStart"/>
+      <w:r>
+        <w:t>check_diagonal</w:t>
+      </w:r>
+      <w:proofErr w:type="spellEnd"/>
+      <w:r>
+        <w:t xml:space="preserve"> (int row, int col)</w:t>
+      </w:r>
+    </w:p>
+    <w:p>
+      <w:pPr>
+        <w:pStyle w:val="ListParagraph"/>
+        <w:numPr>
+          <w:ilvl w:val="1"/>
+          <w:numId w:val="18"/>
+        </w:numPr>
+      </w:pPr>
+      <w:r>
+        <w:t xml:space="preserve">expected return value : Count( 1- 2 ) . Successfully counts presence of </w:t>
+      </w:r>
+      <w:r>
+        <w:t>neighbor</w:t>
+      </w:r>
+      <w:r>
+        <w:t xml:space="preserve"> 1 step to the </w:t>
+      </w:r>
+      <w:r>
+        <w:t>top-right</w:t>
+      </w:r>
+      <w:r>
+        <w:t xml:space="preserve"> and </w:t>
+      </w:r>
+      <w:r>
+        <w:t>bottom-left</w:t>
+      </w:r>
+      <w:r>
+        <w:t xml:space="preserve"> of current cell</w:t>
+      </w:r>
+    </w:p>
+    <w:p>
+      <w:pPr>
+        <w:pStyle w:val="ListParagraph"/>
+        <w:numPr>
+          <w:ilvl w:val="1"/>
+          <w:numId w:val="18"/>
+        </w:numPr>
+      </w:pPr>
+      <w:r>
+        <w:lastRenderedPageBreak/>
+        <w:t>Checked exception : If no neighbors are present, return 0</w:t>
+      </w:r>
+    </w:p>
+    <w:p>
+      <w:pPr>
+        <w:pStyle w:val="ListParagraph"/>
+        <w:numPr>
+          <w:ilvl w:val="1"/>
+          <w:numId w:val="18"/>
+        </w:numPr>
+      </w:pPr>
+      <w:r>
+        <w:t>Assertion : Count is positive</w:t>
+      </w:r>
+    </w:p>
+    <w:p>
+      <w:pPr>
+        <w:pStyle w:val="ListParagraph"/>
+        <w:numPr>
+          <w:ilvl w:val="0"/>
+          <w:numId w:val="18"/>
+        </w:numPr>
+      </w:pPr>
+      <w:r>
+        <w:t xml:space="preserve">int </w:t>
+      </w:r>
+      <w:proofErr w:type="spellStart"/>
+      <w:r>
+        <w:t>check_antidiagonal</w:t>
+      </w:r>
+      <w:proofErr w:type="spellEnd"/>
+      <w:r>
+        <w:t xml:space="preserve"> (int row, int col)</w:t>
+      </w:r>
+    </w:p>
+    <w:p>
+      <w:pPr>
+        <w:pStyle w:val="ListParagraph"/>
+        <w:numPr>
+          <w:ilvl w:val="1"/>
+          <w:numId w:val="18"/>
+        </w:numPr>
+      </w:pPr>
+      <w:r>
+        <w:t xml:space="preserve">expected return value : Count( 1- 2 ) . Successfully counts presence of </w:t>
+      </w:r>
+      <w:r>
+        <w:t>neighbor</w:t>
+      </w:r>
+      <w:r>
+        <w:t xml:space="preserve"> 1 step to the </w:t>
+      </w:r>
+      <w:r>
+        <w:t>top-left</w:t>
+      </w:r>
+      <w:r>
+        <w:t xml:space="preserve"> and </w:t>
+      </w:r>
+      <w:r>
+        <w:t>bottom-</w:t>
+      </w:r>
+      <w:r>
+        <w:t>right of current cell</w:t>
+      </w:r>
+    </w:p>
+    <w:p>
+      <w:pPr>
+        <w:pStyle w:val="ListParagraph"/>
+        <w:numPr>
+          <w:ilvl w:val="1"/>
+          <w:numId w:val="18"/>
+        </w:numPr>
+      </w:pPr>
+      <w:r>
+        <w:t>Checked exception : If no neighbors are present, return 0</w:t>
+      </w:r>
+    </w:p>
+    <w:p>
+      <w:pPr>
+        <w:pStyle w:val="ListParagraph"/>
+        <w:numPr>
+          <w:ilvl w:val="1"/>
+          <w:numId w:val="18"/>
+        </w:numPr>
+      </w:pPr>
+      <w:r>
         <w:t xml:space="preserve">Assertion : </w:t>
       </w:r>
       <w:r>
-        <w:t>N/A</w:t>
-      </w:r>
-    </w:p>
-    <w:p/>
+        <w:t>Count is positive</w:t>
+      </w:r>
+    </w:p>
+    <w:p>
+      <w:pPr>
+        <w:ind w:firstLine="0"/>
+      </w:pPr>
+    </w:p>
     <w:p>
       <w:r>
         <w:t>(***) : To be determined when the program is being developed</w:t>
@@ -1373,6 +1605,173 @@
           <w:szCs w:val="28"/>
         </w:rPr>
       </w:pPr>
+      <w:r>
+        <w:rPr>
+          <w:b/>
+          <w:bCs/>
+          <w:i/>
+          <w:iCs/>
+          <w:sz w:val="28"/>
+          <w:szCs w:val="28"/>
+        </w:rPr>
+        <w:t>Reference</w:t>
+      </w:r>
+      <w:r>
+        <w:t xml:space="preserve"> </w:t>
+      </w:r>
+    </w:p>
+    <w:tbl>
+      <w:tblPr>
+        <w:tblStyle w:val="TableGrid"/>
+        <w:tblW w:w="0" w:type="auto"/>
+        <w:tblLook w:val="04A0" w:firstRow="1" w:lastRow="0" w:firstColumn="1" w:lastColumn="0" w:noHBand="0" w:noVBand="1"/>
+      </w:tblPr>
+      <w:tblGrid>
+        <w:gridCol w:w="3116"/>
+        <w:gridCol w:w="3115"/>
+        <w:gridCol w:w="3119"/>
+      </w:tblGrid>
+      <w:tr>
+        <w:tc>
+          <w:tcPr>
+            <w:tcW w:w="3120" w:type="dxa"/>
+            <w:tcBorders>
+              <w:top w:val="single" w:sz="12" w:space="0" w:color="auto"/>
+              <w:bottom w:val="single" w:sz="12" w:space="0" w:color="auto"/>
+            </w:tcBorders>
+          </w:tcPr>
+          <w:p>
+            <w:pPr>
+              <w:ind w:firstLine="0"/>
+              <w:rPr>
+                <w:b/>
+                <w:bCs/>
+              </w:rPr>
+            </w:pPr>
+            <w:r>
+              <w:rPr>
+                <w:b/>
+                <w:bCs/>
+              </w:rPr>
+              <w:t>Description</w:t>
+            </w:r>
+          </w:p>
+        </w:tc>
+        <w:tc>
+          <w:tcPr>
+            <w:tcW w:w="3120" w:type="dxa"/>
+            <w:tcBorders>
+              <w:top w:val="single" w:sz="12" w:space="0" w:color="auto"/>
+              <w:bottom w:val="single" w:sz="12" w:space="0" w:color="auto"/>
+            </w:tcBorders>
+          </w:tcPr>
+          <w:p>
+            <w:pPr>
+              <w:ind w:firstLine="0"/>
+              <w:rPr>
+                <w:b/>
+                <w:bCs/>
+              </w:rPr>
+            </w:pPr>
+            <w:r>
+              <w:rPr>
+                <w:b/>
+                <w:bCs/>
+              </w:rPr>
+              <w:t>Date Referred</w:t>
+            </w:r>
+          </w:p>
+        </w:tc>
+        <w:tc>
+          <w:tcPr>
+            <w:tcW w:w="3120" w:type="dxa"/>
+            <w:tcBorders>
+              <w:top w:val="single" w:sz="12" w:space="0" w:color="auto"/>
+              <w:bottom w:val="single" w:sz="12" w:space="0" w:color="auto"/>
+            </w:tcBorders>
+          </w:tcPr>
+          <w:p>
+            <w:pPr>
+              <w:ind w:firstLine="0"/>
+              <w:rPr>
+                <w:b/>
+                <w:bCs/>
+              </w:rPr>
+            </w:pPr>
+            <w:r>
+              <w:rPr>
+                <w:b/>
+                <w:bCs/>
+              </w:rPr>
+              <w:t>Link</w:t>
+            </w:r>
+          </w:p>
+        </w:tc>
+      </w:tr>
+      <w:tr>
+        <w:tc>
+          <w:tcPr>
+            <w:tcW w:w="3120" w:type="dxa"/>
+            <w:tcBorders>
+              <w:top w:val="single" w:sz="12" w:space="0" w:color="auto"/>
+            </w:tcBorders>
+          </w:tcPr>
+          <w:p>
+            <w:pPr>
+              <w:ind w:firstLine="0"/>
+            </w:pPr>
+            <w:r>
+              <w:t>Practical Simulation of Game of Life</w:t>
+            </w:r>
+          </w:p>
+        </w:tc>
+        <w:tc>
+          <w:tcPr>
+            <w:tcW w:w="3120" w:type="dxa"/>
+            <w:tcBorders>
+              <w:top w:val="single" w:sz="12" w:space="0" w:color="auto"/>
+            </w:tcBorders>
+          </w:tcPr>
+          <w:p>
+            <w:pPr>
+              <w:ind w:firstLine="0"/>
+            </w:pPr>
+            <w:r>
+              <w:t>21st March 2021</w:t>
+            </w:r>
+          </w:p>
+        </w:tc>
+        <w:tc>
+          <w:tcPr>
+            <w:tcW w:w="3120" w:type="dxa"/>
+            <w:tcBorders>
+              <w:top w:val="single" w:sz="12" w:space="0" w:color="auto"/>
+            </w:tcBorders>
+          </w:tcPr>
+          <w:p>
+            <w:pPr>
+              <w:ind w:firstLine="0"/>
+            </w:pPr>
+            <w:r>
+              <w:t>https://playgameoflife.com</w:t>
+            </w:r>
+          </w:p>
+        </w:tc>
+      </w:tr>
+    </w:tbl>
+    <w:p>
+      <w:pPr>
+        <w:pStyle w:val="Title2"/>
+        <w:jc w:val="left"/>
+        <w:rPr>
+          <w:b/>
+          <w:bCs/>
+          <w:i/>
+          <w:iCs/>
+          <w:sz w:val="28"/>
+          <w:szCs w:val="28"/>
+        </w:rPr>
+      </w:pPr>
     </w:p>
     <w:sectPr>
       <w:headerReference w:type="default" r:id="rId9"/>
@@ -2619,6 +3018,7 @@
     <w:lsdException w:name="HTML Sample" w:semiHidden="1" w:unhideWhenUsed="1"/>
     <w:lsdException w:name="HTML Typewriter" w:semiHidden="1" w:unhideWhenUsed="1"/>
     <w:lsdException w:name="HTML Variable" w:semiHidden="1" w:unhideWhenUsed="1"/>
+    <w:lsdException w:name="Normal Table" w:semiHidden="1" w:unhideWhenUsed="1"/>
     <w:lsdException w:name="annotation subject" w:semiHidden="1" w:unhideWhenUsed="1"/>
     <w:lsdException w:name="No List" w:semiHidden="1" w:unhideWhenUsed="1"/>
     <w:lsdException w:name="Outline List 1" w:semiHidden="1" w:unhideWhenUsed="1"/>
@@ -2662,8 +3062,10 @@
     <w:lsdException w:name="Table Elegant" w:semiHidden="1" w:unhideWhenUsed="1"/>
     <w:lsdException w:name="Table Professional" w:semiHidden="1" w:unhideWhenUsed="1"/>
     <w:lsdException w:name="Table Subtle 1" w:semiHidden="1" w:unhideWhenUsed="1"/>
+    <w:lsdException w:name="Table Subtle 2" w:semiHidden="1" w:unhideWhenUsed="1"/>
     <w:lsdException w:name="Table Web 1" w:semiHidden="1" w:unhideWhenUsed="1"/>
     <w:lsdException w:name="Table Web 2" w:semiHidden="1" w:unhideWhenUsed="1"/>
+    <w:lsdException w:name="Table Web 3" w:semiHidden="1" w:unhideWhenUsed="1"/>
     <w:lsdException w:name="Balloon Text" w:semiHidden="1" w:unhideWhenUsed="1"/>
     <w:lsdException w:name="Table Grid" w:uiPriority="39"/>
     <w:lsdException w:name="Table Theme" w:semiHidden="1" w:unhideWhenUsed="1"/>
@@ -5207,6 +5609,8 @@
   </w:compat>
   <w:rsids>
     <w:rsidRoot w:val="00AE2730"/>
+    <w:rsid w:val="0035450F"/>
+    <w:rsid w:val="00357B38"/>
     <w:rsid w:val="00AE2730"/>
   </w:rsids>
   <m:mathPr>
@@ -6068,6 +6472,17 @@
 </file>
 
 <file path=customXml/item1.xml><?xml version="1.0" encoding="utf-8"?>
+<CoverPageProperties xmlns="http://schemas.microsoft.com/office/2006/coverPageProps">
+  <PublishDate/>
+  <Abstract>Game of Life implementation : Coursework 2</Abstract>
+  <CompanyAddress/>
+  <CompanyPhone/>
+  <CompanyFax/>
+  <CompanyEmail/>
+</CoverPageProperties>
+</file>
+
+<file path=customXml/item2.xml><?xml version="1.0" encoding="utf-8"?>
 <b:Sources xmlns:b="http://schemas.openxmlformats.org/officeDocument/2006/bibliography" SelectedStyle="\APASixthEditionOfficeOnline.xsl" StyleName="APA" Version="6">
   <b:Source>
     <b:Tag>Article</b:Tag>
@@ -6114,29 +6529,18 @@
 </b:Sources>
 </file>
 
-<file path=customXml/item2.xml><?xml version="1.0" encoding="utf-8"?>
-<CoverPageProperties xmlns="http://schemas.microsoft.com/office/2006/coverPageProps">
-  <PublishDate/>
-  <Abstract>Game of Life implementation : Coursework 2</Abstract>
-  <CompanyAddress/>
-  <CompanyPhone/>
-  <CompanyFax/>
-  <CompanyEmail/>
-</CoverPageProperties>
+<file path=customXml/itemProps1.xml><?xml version="1.0" encoding="utf-8"?>
+<ds:datastoreItem xmlns:ds="http://schemas.openxmlformats.org/officeDocument/2006/customXml" ds:itemID="{55AF091B-3C7A-41E3-B477-F2FDAA23CFDA}">
+  <ds:schemaRefs>
+    <ds:schemaRef ds:uri="http://schemas.microsoft.com/office/2006/coverPageProps"/>
+  </ds:schemaRefs>
+</ds:datastoreItem>
 </file>
 
-<file path=customXml/itemProps1.xml><?xml version="1.0" encoding="utf-8"?>
+<file path=customXml/itemProps2.xml><?xml version="1.0" encoding="utf-8"?>
 <ds:datastoreItem xmlns:ds="http://schemas.openxmlformats.org/officeDocument/2006/customXml" ds:itemID="{82DBADFB-1DDD-494B-BD57-A57FFC80C600}">
   <ds:schemaRefs>
     <ds:schemaRef ds:uri="http://schemas.openxmlformats.org/officeDocument/2006/bibliography"/>
   </ds:schemaRefs>
 </ds:datastoreItem>
-</file>
-
-<file path=customXml/itemProps2.xml><?xml version="1.0" encoding="utf-8"?>
-<ds:datastoreItem xmlns:ds="http://schemas.openxmlformats.org/officeDocument/2006/customXml" ds:itemID="{55AF091B-3C7A-41E3-B477-F2FDAA23CFDA}">
-  <ds:schemaRefs>
-    <ds:schemaRef ds:uri="http://schemas.microsoft.com/office/2006/coverPageProps"/>
-  </ds:schemaRefs>
-</ds:datastoreItem>
 </file>
</xml_diff>